<commit_message>
Creación del readme del proyecto
</commit_message>
<xml_diff>
--- a/mini_proyectos/pokemon/Base_proyecto_pokemon.docx
+++ b/mini_proyectos/pokemon/Base_proyecto_pokemon.docx
@@ -10,6 +10,9 @@
         </w:rPr>
       </w:pPr>
       <w:r>
+        <w:t xml:space="preserve"> </w:t>
+      </w:r>
+      <w:r>
         <w:rPr>
           <w:b/>
           <w:bCs/>
@@ -175,13 +178,16 @@
           <w:ilvl w:val="0"/>
           <w:numId w:val="5"/>
         </w:numPr>
-      </w:pPr>
-      <w:r>
-        <w:rPr>
-          <w:b/>
-          <w:bCs/>
-        </w:rPr>
-        <w:t>Ranking compacto</w:t>
+        <w:tabs>
+          <w:tab w:val="num" w:pos="720"/>
+        </w:tabs>
+      </w:pPr>
+      <w:r>
+        <w:rPr>
+          <w:b/>
+          <w:bCs/>
+        </w:rPr>
+        <w:t>Ranking Compacto</w:t>
       </w:r>
       <w:r>
         <w:br/>
@@ -275,28 +281,15 @@
       </w:r>
       <w:proofErr w:type="spellEnd"/>
       <w:r>
-        <w:t xml:space="preserve"> = </w:t>
-      </w:r>
-      <w:proofErr w:type="gramStart"/>
-      <w:r>
-        <w:t>{ "</w:t>
+        <w:t xml:space="preserve"> = { "</w:t>
       </w:r>
       <w:proofErr w:type="spellStart"/>
-      <w:proofErr w:type="gramEnd"/>
       <w:r>
         <w:t>Sprigatito</w:t>
       </w:r>
       <w:proofErr w:type="spellEnd"/>
       <w:r>
-        <w:t xml:space="preserve">": {"tipo": "Planta", "nivel": 7}, </w:t>
-      </w:r>
-      <w:proofErr w:type="gramStart"/>
-      <w:r>
-        <w:t>... }</w:t>
-      </w:r>
-      <w:proofErr w:type="gramEnd"/>
-      <w:r>
-        <w:t xml:space="preserve"> con </w:t>
+        <w:t xml:space="preserve">": {"tipo": "Planta", "nivel": 7}, ... } con </w:t>
       </w:r>
       <w:r>
         <w:rPr>
@@ -358,23 +351,7 @@
       </w:r>
       <w:r>
         <w:br/>
-        <w:t xml:space="preserve">avistamientos = </w:t>
-      </w:r>
-      <w:proofErr w:type="gramStart"/>
-      <w:r>
-        <w:t>{ "</w:t>
-      </w:r>
-      <w:proofErr w:type="gramEnd"/>
-      <w:r>
-        <w:t>Zona Sur": [7, 5, 3], "Zona Este": [4, 4, 6</w:t>
-      </w:r>
-      <w:proofErr w:type="gramStart"/>
-      <w:r>
-        <w:t>] }</w:t>
-      </w:r>
-      <w:proofErr w:type="gramEnd"/>
-      <w:r>
-        <w:t xml:space="preserve"> (niveles vistos)</w:t>
+        <w:t>avistamientos = { "Zona Sur": [7, 5, 3], "Zona Este": [4, 4, 6] } (niveles vistos)</w:t>
       </w:r>
     </w:p>
     <w:p>
@@ -433,28 +410,15 @@
       </w:r>
       <w:r>
         <w:br/>
-        <w:t xml:space="preserve">En movimientos = </w:t>
-      </w:r>
-      <w:proofErr w:type="gramStart"/>
-      <w:r>
-        <w:t>{ "</w:t>
+        <w:t>En movimientos = { "</w:t>
       </w:r>
       <w:proofErr w:type="spellStart"/>
-      <w:proofErr w:type="gramEnd"/>
       <w:r>
         <w:t>Sprigatito</w:t>
       </w:r>
       <w:proofErr w:type="spellEnd"/>
       <w:r>
-        <w:t xml:space="preserve">": ["Arañazo", "Hoja Afilada"], </w:t>
-      </w:r>
-      <w:proofErr w:type="gramStart"/>
-      <w:r>
-        <w:t>... }</w:t>
-      </w:r>
-      <w:proofErr w:type="gramEnd"/>
-      <w:r>
-        <w:t>:</w:t>
+        <w:t>": ["Arañazo", "Hoja Afilada"], ... }:</w:t>
       </w:r>
     </w:p>
     <w:p>
@@ -599,15 +563,7 @@
       </w:r>
       <w:proofErr w:type="spellEnd"/>
       <w:r>
-        <w:t xml:space="preserve"> claro (</w:t>
-      </w:r>
-      <w:proofErr w:type="gramStart"/>
-      <w:r>
-        <w:t>sin :</w:t>
-      </w:r>
-      <w:proofErr w:type="gramEnd"/>
-      <w:r>
-        <w:t>.2f si no quieres).</w:t>
+        <w:t xml:space="preserve"> claro (sin :.2f si no quieres).</w:t>
       </w:r>
     </w:p>
     <w:p>
@@ -623,15 +579,7 @@
           <w:b/>
           <w:bCs/>
         </w:rPr>
-        <w:t>subir_</w:t>
-      </w:r>
-      <w:proofErr w:type="gramStart"/>
-      <w:r>
-        <w:rPr>
-          <w:b/>
-          <w:bCs/>
-        </w:rPr>
-        <w:t>nivel</w:t>
+        <w:t>subir_nivel</w:t>
       </w:r>
       <w:proofErr w:type="spellEnd"/>
       <w:r>
@@ -642,7 +590,6 @@
         <w:t>(</w:t>
       </w:r>
       <w:proofErr w:type="spellStart"/>
-      <w:proofErr w:type="gramEnd"/>
       <w:r>
         <w:rPr>
           <w:b/>
@@ -681,15 +628,7 @@
         <w:t>no</w:t>
       </w:r>
       <w:r>
-        <w:t xml:space="preserve"> hagas </w:t>
-      </w:r>
-      <w:proofErr w:type="gramStart"/>
-      <w:r>
-        <w:t>nada</w:t>
-      </w:r>
-      <w:proofErr w:type="gramEnd"/>
-      <w:r>
-        <w:t xml:space="preserve"> pero informa por pantalla.</w:t>
+        <w:t xml:space="preserve"> hagas nada pero informa por pantalla.</w:t>
       </w:r>
     </w:p>
     <w:p>
@@ -765,18 +704,13 @@
         </w:numPr>
       </w:pPr>
       <w:r>
-        <w:t xml:space="preserve">Recorre </w:t>
-      </w:r>
-      <w:proofErr w:type="gramStart"/>
-      <w:r>
-        <w:t>con .</w:t>
+        <w:t>Recorre con .</w:t>
       </w:r>
       <w:proofErr w:type="spellStart"/>
       <w:r>
         <w:t>items</w:t>
       </w:r>
       <w:proofErr w:type="spellEnd"/>
-      <w:proofErr w:type="gramEnd"/>
       <w:r>
         <w:t>() y variables auxiliares (</w:t>
       </w:r>
@@ -922,13 +856,8 @@
           <w:numId w:val="20"/>
         </w:numPr>
       </w:pPr>
-      <w:proofErr w:type="gramStart"/>
-      <w:r>
-        <w:t>resumen(</w:t>
-      </w:r>
-      <w:proofErr w:type="gramEnd"/>
-      <w:r>
-        <w:t xml:space="preserve">) → devuelve texto: "NOMBRE (TIPO) — Nivel X — </w:t>
+      <w:r>
+        <w:t xml:space="preserve">resumen() → devuelve texto: "NOMBRE (TIPO) — Nivel X — </w:t>
       </w:r>
       <w:proofErr w:type="spellStart"/>
       <w:r>
@@ -1013,19 +942,11 @@
       </w:pPr>
       <w:proofErr w:type="spellStart"/>
       <w:r>
-        <w:t>promedio_</w:t>
-      </w:r>
-      <w:proofErr w:type="gramStart"/>
-      <w:r>
-        <w:t>nivel</w:t>
+        <w:t>promedio_nivel</w:t>
       </w:r>
       <w:proofErr w:type="spellEnd"/>
       <w:r>
-        <w:t>(</w:t>
-      </w:r>
-      <w:proofErr w:type="gramEnd"/>
-      <w:r>
-        <w:t>) → media de niveles.</w:t>
+        <w:t>() → media de niveles.</w:t>
       </w:r>
     </w:p>
     <w:p>
@@ -1037,27 +958,11 @@
       </w:pPr>
       <w:proofErr w:type="spellStart"/>
       <w:r>
-        <w:t>mostrar_</w:t>
-      </w:r>
-      <w:proofErr w:type="gramStart"/>
-      <w:r>
-        <w:t>equipo</w:t>
+        <w:t>mostrar_equipo</w:t>
       </w:r>
       <w:proofErr w:type="spellEnd"/>
       <w:r>
-        <w:t>(</w:t>
-      </w:r>
-      <w:proofErr w:type="gramEnd"/>
-      <w:r>
-        <w:t xml:space="preserve">) → imprime cada </w:t>
-      </w:r>
-      <w:proofErr w:type="gramStart"/>
-      <w:r>
-        <w:t>resumen(</w:t>
-      </w:r>
-      <w:proofErr w:type="gramEnd"/>
-      <w:r>
-        <w:t>).</w:t>
+        <w:t>() → imprime cada resumen().</w:t>
       </w:r>
       <w:r>
         <w:br/>
@@ -1358,19 +1263,11 @@
       </w:r>
       <w:proofErr w:type="spellStart"/>
       <w:r>
-        <w:t>mostrar_</w:t>
-      </w:r>
-      <w:proofErr w:type="gramStart"/>
-      <w:r>
-        <w:t>equipo</w:t>
+        <w:t>mostrar_equipo</w:t>
       </w:r>
       <w:proofErr w:type="spellEnd"/>
       <w:r>
-        <w:t>(</w:t>
-      </w:r>
-      <w:proofErr w:type="gramEnd"/>
-      <w:r>
-        <w:t>) del equipo).</w:t>
+        <w:t>() del equipo).</w:t>
       </w:r>
     </w:p>
     <w:p>
@@ -1409,12 +1306,10 @@
         <w:t xml:space="preserve"> (función aparte que recorra </w:t>
       </w:r>
       <w:proofErr w:type="spellStart"/>
-      <w:proofErr w:type="gramStart"/>
       <w:r>
         <w:t>equipo.miembros</w:t>
       </w:r>
       <w:proofErr w:type="spellEnd"/>
-      <w:proofErr w:type="gramEnd"/>
       <w:r>
         <w:t xml:space="preserve"> y devuelva el nombre).</w:t>
       </w:r>
@@ -1550,27 +1445,11 @@
       </w:pPr>
       <w:proofErr w:type="spellStart"/>
       <w:r>
-        <w:t>mostrar_</w:t>
-      </w:r>
-      <w:proofErr w:type="gramStart"/>
-      <w:r>
-        <w:t>equipo</w:t>
+        <w:t>mostrar_equipo</w:t>
       </w:r>
       <w:proofErr w:type="spellEnd"/>
       <w:r>
-        <w:t>(</w:t>
-      </w:r>
-      <w:proofErr w:type="gramEnd"/>
-      <w:r>
-        <w:t xml:space="preserve">) lista todos con el formato de </w:t>
-      </w:r>
-      <w:proofErr w:type="gramStart"/>
-      <w:r>
-        <w:t>resumen(</w:t>
-      </w:r>
-      <w:proofErr w:type="gramEnd"/>
-      <w:r>
-        <w:t>).</w:t>
+        <w:t>() lista todos con el formato de resumen().</w:t>
       </w:r>
     </w:p>
     <w:p>
@@ -1582,19 +1461,11 @@
       </w:pPr>
       <w:proofErr w:type="spellStart"/>
       <w:r>
-        <w:t>promedio_</w:t>
-      </w:r>
-      <w:proofErr w:type="gramStart"/>
-      <w:r>
-        <w:t>nivel</w:t>
+        <w:t>promedio_nivel</w:t>
       </w:r>
       <w:proofErr w:type="spellEnd"/>
       <w:r>
-        <w:t>(</w:t>
-      </w:r>
-      <w:proofErr w:type="gramEnd"/>
-      <w:r>
-        <w:t>) devuelve un número coherente con los niveles actuales.</w:t>
+        <w:t>() devuelve un número coherente con los niveles actuales.</w:t>
       </w:r>
     </w:p>
     <w:p>
@@ -3773,9 +3644,9 @@
       <w:lvlJc w:val="left"/>
       <w:pPr>
         <w:tabs>
-          <w:tab w:val="num" w:pos="720"/>
-        </w:tabs>
-        <w:ind w:left="720" w:hanging="360"/>
+          <w:tab w:val="num" w:pos="1068"/>
+        </w:tabs>
+        <w:ind w:left="1068" w:hanging="360"/>
       </w:pPr>
     </w:lvl>
     <w:lvl w:ilvl="1" w:tentative="1">
@@ -3785,9 +3656,9 @@
       <w:lvlJc w:val="left"/>
       <w:pPr>
         <w:tabs>
-          <w:tab w:val="num" w:pos="1440"/>
-        </w:tabs>
-        <w:ind w:left="1440" w:hanging="360"/>
+          <w:tab w:val="num" w:pos="1788"/>
+        </w:tabs>
+        <w:ind w:left="1788" w:hanging="360"/>
       </w:pPr>
     </w:lvl>
     <w:lvl w:ilvl="2" w:tentative="1">
@@ -3797,9 +3668,9 @@
       <w:lvlJc w:val="left"/>
       <w:pPr>
         <w:tabs>
-          <w:tab w:val="num" w:pos="2160"/>
-        </w:tabs>
-        <w:ind w:left="2160" w:hanging="360"/>
+          <w:tab w:val="num" w:pos="2508"/>
+        </w:tabs>
+        <w:ind w:left="2508" w:hanging="360"/>
       </w:pPr>
     </w:lvl>
     <w:lvl w:ilvl="3" w:tentative="1">
@@ -3809,9 +3680,9 @@
       <w:lvlJc w:val="left"/>
       <w:pPr>
         <w:tabs>
-          <w:tab w:val="num" w:pos="2880"/>
-        </w:tabs>
-        <w:ind w:left="2880" w:hanging="360"/>
+          <w:tab w:val="num" w:pos="3228"/>
+        </w:tabs>
+        <w:ind w:left="3228" w:hanging="360"/>
       </w:pPr>
     </w:lvl>
     <w:lvl w:ilvl="4" w:tentative="1">
@@ -3821,9 +3692,9 @@
       <w:lvlJc w:val="left"/>
       <w:pPr>
         <w:tabs>
-          <w:tab w:val="num" w:pos="3600"/>
-        </w:tabs>
-        <w:ind w:left="3600" w:hanging="360"/>
+          <w:tab w:val="num" w:pos="3948"/>
+        </w:tabs>
+        <w:ind w:left="3948" w:hanging="360"/>
       </w:pPr>
     </w:lvl>
     <w:lvl w:ilvl="5" w:tentative="1">
@@ -3833,9 +3704,9 @@
       <w:lvlJc w:val="left"/>
       <w:pPr>
         <w:tabs>
-          <w:tab w:val="num" w:pos="4320"/>
-        </w:tabs>
-        <w:ind w:left="4320" w:hanging="360"/>
+          <w:tab w:val="num" w:pos="4668"/>
+        </w:tabs>
+        <w:ind w:left="4668" w:hanging="360"/>
       </w:pPr>
     </w:lvl>
     <w:lvl w:ilvl="6" w:tentative="1">
@@ -3845,9 +3716,9 @@
       <w:lvlJc w:val="left"/>
       <w:pPr>
         <w:tabs>
-          <w:tab w:val="num" w:pos="5040"/>
-        </w:tabs>
-        <w:ind w:left="5040" w:hanging="360"/>
+          <w:tab w:val="num" w:pos="5388"/>
+        </w:tabs>
+        <w:ind w:left="5388" w:hanging="360"/>
       </w:pPr>
     </w:lvl>
     <w:lvl w:ilvl="7" w:tentative="1">
@@ -3857,9 +3728,9 @@
       <w:lvlJc w:val="left"/>
       <w:pPr>
         <w:tabs>
-          <w:tab w:val="num" w:pos="5760"/>
-        </w:tabs>
-        <w:ind w:left="5760" w:hanging="360"/>
+          <w:tab w:val="num" w:pos="6108"/>
+        </w:tabs>
+        <w:ind w:left="6108" w:hanging="360"/>
       </w:pPr>
     </w:lvl>
     <w:lvl w:ilvl="8" w:tentative="1">
@@ -3869,9 +3740,9 @@
       <w:lvlJc w:val="left"/>
       <w:pPr>
         <w:tabs>
-          <w:tab w:val="num" w:pos="6480"/>
-        </w:tabs>
-        <w:ind w:left="6480" w:hanging="360"/>
+          <w:tab w:val="num" w:pos="6828"/>
+        </w:tabs>
+        <w:ind w:left="6828" w:hanging="360"/>
       </w:pPr>
     </w:lvl>
   </w:abstractNum>

</xml_diff>